<commit_message>
Main menu, and all needed generation are added
</commit_message>
<xml_diff>
--- a/KursWorkKpiApp/src/main/resources/static/documents/FirstAdmin_FirstAdministrator/Evaluarea_performantei_2022-2023_FirstAdministrator.docx
+++ b/KursWorkKpiApp/src/main/resources/static/documents/FirstAdmin_FirstAdministrator/Evaluarea_performantei_2022-2023_FirstAdministrator.docx
@@ -2,6 +2,16 @@
 <file path=word/document.xml><?xml version="1.0" encoding="utf-8"?>
 <w:document xmlns:w="http://schemas.openxmlformats.org/wordprocessingml/2006/main">
   <w:body>
+    <w:p>
+      <w:r>
+        <w:t>Cadrul didactic First Administrator  Postul: Profesor universitar</w:t>
+      </w:r>
+    </w:p>
+    <w:p>
+      <w:r>
+        <w:t>Angajat pe: 1.5 norma didactica</w:t>
+      </w:r>
+    </w:p>
     <w:p>
       <w:r>
         <w:t>A. Formarea profesionala a beneficiarilor</w:t>
@@ -117,6 +127,21 @@
           </w:p>
           <w:p>
             <w:r>
+              <w:t>Number of programm (npr_k1):</w:t>
+            </w:r>
+          </w:p>
+          <w:p>
+            <w:r>
+              <w:t xml:space="preserve">	Inserted Value :2</w:t>
+            </w:r>
+          </w:p>
+          <w:p>
+            <w:r>
+              <w:t>Comment :2</w:t>
+            </w:r>
+          </w:p>
+          <w:p>
+            <w:r>
               <w:t>number of author of i-th programm (nra_k1_i):</w:t>
             </w:r>
           </w:p>
@@ -145,21 +170,6 @@
               <w:t>Comment :2</w:t>
             </w:r>
           </w:p>
-          <w:p>
-            <w:r>
-              <w:t>Number of programm (npr_k1):</w:t>
-            </w:r>
-          </w:p>
-          <w:p>
-            <w:r>
-              <w:t xml:space="preserve">	Inserted Value :2</w:t>
-            </w:r>
-          </w:p>
-          <w:p>
-            <w:r>
-              <w:t>Comment :2</w:t>
-            </w:r>
-          </w:p>
         </w:tc>
         <w:tc>
           <w:p/>
@@ -196,6 +206,21 @@
           </w:p>
           <w:p>
             <w:r>
+              <w:t>number of discipline (ndis_k2):</w:t>
+            </w:r>
+          </w:p>
+          <w:p>
+            <w:r>
+              <w:t xml:space="preserve">	Inserted Value :2</w:t>
+            </w:r>
+          </w:p>
+          <w:p>
+            <w:r>
+              <w:t>Comment :2</w:t>
+            </w:r>
+          </w:p>
+          <w:p>
+            <w:r>
               <w:t>number of authors of i-th discipline (nra_k2_i):</w:t>
             </w:r>
           </w:p>
@@ -212,21 +237,6 @@
           <w:p>
             <w:r>
               <w:t>number of authors of i-th discipline (nra_k2_i):</w:t>
-            </w:r>
-          </w:p>
-          <w:p>
-            <w:r>
-              <w:t xml:space="preserve">	Inserted Value :2</w:t>
-            </w:r>
-          </w:p>
-          <w:p>
-            <w:r>
-              <w:t>Comment :2</w:t>
-            </w:r>
-          </w:p>
-          <w:p>
-            <w:r>
-              <w:t>number of discipline (ndis_k2):</w:t>
             </w:r>
           </w:p>
           <w:p>
@@ -587,6 +597,36 @@
           </w:p>
           <w:p>
             <w:r>
+              <w:t>number of i-th edition (nra_k22_i):</w:t>
+            </w:r>
+          </w:p>
+          <w:p>
+            <w:r>
+              <w:t xml:space="preserve">	Inserted Value :1</w:t>
+            </w:r>
+          </w:p>
+          <w:p>
+            <w:r>
+              <w:t>Comment :1</w:t>
+            </w:r>
+          </w:p>
+          <w:p>
+            <w:r>
+              <w:t>number of i-th edition (nra_k22_i):</w:t>
+            </w:r>
+          </w:p>
+          <w:p>
+            <w:r>
+              <w:t xml:space="preserve">	Inserted Value :2</w:t>
+            </w:r>
+          </w:p>
+          <w:p>
+            <w:r>
+              <w:t>Comment :2</w:t>
+            </w:r>
+          </w:p>
+          <w:p>
+            <w:r>
               <w:t>number of editions (ned_k22):</w:t>
             </w:r>
           </w:p>
@@ -600,36 +640,6 @@
               <w:t>Comment :2</w:t>
             </w:r>
           </w:p>
-          <w:p>
-            <w:r>
-              <w:t>number of i-th edition (nra_k22_i):</w:t>
-            </w:r>
-          </w:p>
-          <w:p>
-            <w:r>
-              <w:t xml:space="preserve">	Inserted Value :1</w:t>
-            </w:r>
-          </w:p>
-          <w:p>
-            <w:r>
-              <w:t>Comment :1</w:t>
-            </w:r>
-          </w:p>
-          <w:p>
-            <w:r>
-              <w:t>number of i-th edition (nra_k22_i):</w:t>
-            </w:r>
-          </w:p>
-          <w:p>
-            <w:r>
-              <w:t xml:space="preserve">	Inserted Value :2</w:t>
-            </w:r>
-          </w:p>
-          <w:p>
-            <w:r>
-              <w:t>Comment :2</w:t>
-            </w:r>
-          </w:p>
         </w:tc>
         <w:tc>
           <w:p/>
@@ -688,37 +698,37 @@
           </w:p>
           <w:p>
             <w:r>
+              <w:t>number of i-th article authors (nra_k32_i):</w:t>
+            </w:r>
+          </w:p>
+          <w:p>
+            <w:r>
+              <w:t xml:space="preserve">	Inserted Value :2</w:t>
+            </w:r>
+          </w:p>
+          <w:p>
+            <w:r>
+              <w:t>Comment :2</w:t>
+            </w:r>
+          </w:p>
+          <w:p>
+            <w:r>
+              <w:t>number of i-th article authors (nra_k32_i):</w:t>
+            </w:r>
+          </w:p>
+          <w:p>
+            <w:r>
+              <w:t xml:space="preserve">	Inserted Value :2</w:t>
+            </w:r>
+          </w:p>
+          <w:p>
+            <w:r>
+              <w:t>Comment :2</w:t>
+            </w:r>
+          </w:p>
+          <w:p>
+            <w:r>
               <w:t>number of articles (nart_k32):</w:t>
-            </w:r>
-          </w:p>
-          <w:p>
-            <w:r>
-              <w:t xml:space="preserve">	Inserted Value :2</w:t>
-            </w:r>
-          </w:p>
-          <w:p>
-            <w:r>
-              <w:t>Comment :2</w:t>
-            </w:r>
-          </w:p>
-          <w:p>
-            <w:r>
-              <w:t>number of i-th article authors (nra_k32_i):</w:t>
-            </w:r>
-          </w:p>
-          <w:p>
-            <w:r>
-              <w:t xml:space="preserve">	Inserted Value :2</w:t>
-            </w:r>
-          </w:p>
-          <w:p>
-            <w:r>
-              <w:t>Comment :2</w:t>
-            </w:r>
-          </w:p>
-          <w:p>
-            <w:r>
-              <w:t>number of i-th article authors (nra_k32_i):</w:t>
             </w:r>
           </w:p>
           <w:p>
@@ -1273,18 +1283,54 @@
       </w:tblPr>
       <w:tr>
         <w:tc>
-          <w:p/>
-        </w:tc>
-      </w:tr>
-      <w:tr>
-        <w:tc>
-          <w:p/>
-        </w:tc>
-        <w:tc>
-          <w:p/>
-          <w:p/>
-        </w:tc>
-        <w:tc>
+          <w:tcPr>
+            <w:vMerge w:val="restart"/>
+          </w:tcPr>
+          <w:p/>
+          <w:p>
+            <w:r>
+              <w:t>Position\Domeniul de Activitate</w:t>
+            </w:r>
+          </w:p>
+        </w:tc>
+        <w:tc>
+          <w:tcPr>
+            <w:hMerge w:val="restart"/>
+          </w:tcPr>
+          <w:p/>
+          <w:p>
+            <w:r>
+              <w:t>A. Formarea profesionala a beneficiarilor</w:t>
+            </w:r>
+          </w:p>
+        </w:tc>
+        <w:tc>
+          <w:tcPr>
+            <w:hMerge w:val="continue"/>
+          </w:tcPr>
+          <w:p/>
+        </w:tc>
+        <w:tc>
+          <w:tcPr>
+            <w:hMerge w:val="restart"/>
+          </w:tcPr>
+          <w:p/>
+          <w:p>
+            <w:r>
+              <w:t>B. Performanta in cercetarea stiintifica</w:t>
+            </w:r>
+          </w:p>
+        </w:tc>
+        <w:tc>
+          <w:tcPr>
+            <w:hMerge w:val="continue"/>
+          </w:tcPr>
+          <w:p/>
+        </w:tc>
+        <w:tc>
+          <w:tcPr>
+            <w:hMerge w:val="restart"/>
+          </w:tcPr>
           <w:p/>
           <w:p>
             <w:r>
@@ -1293,23 +1339,142 @@
           </w:p>
         </w:tc>
         <w:tc>
-          <w:p/>
-          <w:p>
-            <w:r>
-              <w:t>B. Performanta in cercetarea stiintifica</w:t>
-            </w:r>
-          </w:p>
-        </w:tc>
-        <w:tc>
-          <w:p/>
-          <w:p>
-            <w:r>
-              <w:t>A. Formarea profesionala a beneficiarilor</w:t>
+          <w:tcPr>
+            <w:hMerge w:val="continue"/>
+          </w:tcPr>
+          <w:p/>
+        </w:tc>
+      </w:tr>
+      <w:tr>
+        <w:tc>
+          <w:tcPr>
+            <w:vMerge w:val="continue"/>
+          </w:tcPr>
+          <w:p/>
+        </w:tc>
+        <w:tc>
+          <w:p/>
+          <w:p>
+            <w:r>
+              <w:t>Puncte</w:t>
+            </w:r>
+          </w:p>
+        </w:tc>
+        <w:tc>
+          <w:p/>
+          <w:p>
+            <w:r>
+              <w:t>calificat</w:t>
+            </w:r>
+          </w:p>
+        </w:tc>
+        <w:tc>
+          <w:p/>
+          <w:p>
+            <w:r>
+              <w:t>Puncte</w:t>
+            </w:r>
+          </w:p>
+        </w:tc>
+        <w:tc>
+          <w:p/>
+          <w:p>
+            <w:r>
+              <w:t>calificat</w:t>
+            </w:r>
+          </w:p>
+        </w:tc>
+        <w:tc>
+          <w:p/>
+          <w:p>
+            <w:r>
+              <w:t>Puncte</w:t>
+            </w:r>
+          </w:p>
+        </w:tc>
+        <w:tc>
+          <w:p/>
+          <w:p>
+            <w:r>
+              <w:t>calificat</w:t>
+            </w:r>
+          </w:p>
+        </w:tc>
+      </w:tr>
+      <w:tr>
+        <w:tc>
+          <w:p/>
+          <w:p>
+            <w:r>
+              <w:t>Profesor universitar</w:t>
+            </w:r>
+          </w:p>
+        </w:tc>
+        <w:tc>
+          <w:p/>
+          <w:p>
+            <w:r>
+              <w:t>17.0</w:t>
+            </w:r>
+          </w:p>
+        </w:tc>
+        <w:tc>
+          <w:p/>
+          <w:p>
+            <w:r>
+              <w:t>B</w:t>
+            </w:r>
+          </w:p>
+        </w:tc>
+        <w:tc>
+          <w:p/>
+          <w:p>
+            <w:r>
+              <w:t>72.66666666666667</w:t>
+            </w:r>
+          </w:p>
+        </w:tc>
+        <w:tc>
+          <w:p/>
+          <w:p>
+            <w:r>
+              <w:t>A</w:t>
+            </w:r>
+          </w:p>
+        </w:tc>
+        <w:tc>
+          <w:p/>
+          <w:p>
+            <w:r>
+              <w:t>12.0</w:t>
+            </w:r>
+          </w:p>
+        </w:tc>
+        <w:tc>
+          <w:p/>
+          <w:p>
+            <w:r>
+              <w:t>A</w:t>
             </w:r>
           </w:p>
         </w:tc>
       </w:tr>
     </w:tbl>
+    <w:p>
+      <w:r>
+        <w:t>Calificativul: Foarte bine – A (4 puncte); Bine – B (3 puncte); Satisfăcător – C (2 puncte); Nesatisfăcător – D (1 punct).</w:t>
+      </w:r>
+    </w:p>
+    <w:p>
+      <w:r>
+        <w:t>Punctajul mediu (se apreciază în intervalul 1-4) ___3.6666666666666665___</w:t>
+      </w:r>
+    </w:p>
+    <w:p>
+      <w:r>
+        <w:t>Data __2023-03-29__</w:t>
+      </w:r>
+    </w:p>
   </w:body>
 </w:document>
 </file>
</xml_diff>